<commit_message>
Cambios pantallas Login, Register. Creación pantalla Evaluación
</commit_message>
<xml_diff>
--- a/Apuntes/ApuntesFlutter.docx
+++ b/Apuntes/ApuntesFlutter.docx
@@ -488,6 +488,43 @@
       <w:r>
         <w:t>)</w:t>
       </w:r>
+    </w:p>
+    <w:p/>
+    <w:p>
+      <w:proofErr w:type="spellStart"/>
+      <w:r>
+        <w:t>ListView</w:t>
+      </w:r>
+      <w:proofErr w:type="spellEnd"/>
+      <w:r>
+        <w:t xml:space="preserve"> es como una </w:t>
+      </w:r>
+      <w:proofErr w:type="spellStart"/>
+      <w:proofErr w:type="gramStart"/>
+      <w:r>
+        <w:t>Column</w:t>
+      </w:r>
+      <w:proofErr w:type="spellEnd"/>
+      <w:proofErr w:type="gramEnd"/>
+      <w:r>
+        <w:t xml:space="preserve"> pero permite hacer </w:t>
+      </w:r>
+      <w:proofErr w:type="spellStart"/>
+      <w:r>
+        <w:t>scroll</w:t>
+      </w:r>
+      <w:proofErr w:type="spellEnd"/>
+      <w:r>
+        <w:t>.</w:t>
+      </w:r>
+    </w:p>
+    <w:p/>
+    <w:p>
+      <w:pPr>
+        <w:rPr>
+          <w:u w:val="single"/>
+        </w:rPr>
+      </w:pPr>
     </w:p>
     <w:p>
       <w:pPr>

</xml_diff>